<commit_message>
ALL FROM DATABASES + EXAM + LITLE FROM ASP.NET
</commit_message>
<xml_diff>
--- a/TechnicalSupport/Support-Course-Agenda.docx
+++ b/TechnicalSupport/Support-Course-Agenda.docx
@@ -7,6 +7,9 @@
         <w:pStyle w:val="Heading1"/>
         <w:spacing w:before="200" w:after="0"/>
         <w:jc w:val="center"/>
+        <w:rPr>
+          <w:lang w:val="en-US"/>
+        </w:rPr>
       </w:pPr>
       <w:r>
         <w:rPr>
@@ -79,10 +82,10 @@
       </w:tblPr>
       <w:tblGrid>
         <w:gridCol w:w="445"/>
-        <w:gridCol w:w="5101"/>
-        <w:gridCol w:w="1721"/>
-        <w:gridCol w:w="1645"/>
-        <w:gridCol w:w="1505"/>
+        <w:gridCol w:w="5045"/>
+        <w:gridCol w:w="1712"/>
+        <w:gridCol w:w="1633"/>
+        <w:gridCol w:w="1582"/>
       </w:tblGrid>
       <w:tr>
         <w:tc>
@@ -463,19 +466,8 @@
                 <w:sz w:val="20"/>
                 <w:szCs w:val="20"/>
               </w:rPr>
-              <w:t xml:space="preserve">Georgi </w:t>
-            </w:r>
-            <w:proofErr w:type="spellStart"/>
-            <w:r>
-              <w:rPr>
-                <w:rFonts w:ascii="Verdana" w:hAnsi="Verdana"/>
-                <w:color w:val="000000"/>
-                <w:sz w:val="20"/>
-                <w:szCs w:val="20"/>
-              </w:rPr>
-              <w:t>Tunev</w:t>
-            </w:r>
-            <w:proofErr w:type="spellEnd"/>
+              <w:t>Georgi Tunev</w:t>
+            </w:r>
           </w:p>
         </w:tc>
         <w:tc>
@@ -954,37 +946,15 @@
               <w:spacing w:before="0" w:beforeAutospacing="0" w:after="0" w:afterAutospacing="0" w:line="0" w:lineRule="atLeast"/>
               <w:jc w:val="center"/>
             </w:pPr>
-            <w:proofErr w:type="spellStart"/>
-            <w:r>
-              <w:rPr>
-                <w:rFonts w:ascii="Verdana" w:hAnsi="Verdana"/>
-                <w:color w:val="000000"/>
-                <w:sz w:val="20"/>
-                <w:szCs w:val="20"/>
-              </w:rPr>
-              <w:t>Rosen</w:t>
-            </w:r>
-            <w:proofErr w:type="spellEnd"/>
-            <w:r>
-              <w:rPr>
-                <w:rFonts w:ascii="Verdana" w:hAnsi="Verdana"/>
-                <w:color w:val="000000"/>
-                <w:sz w:val="20"/>
-                <w:szCs w:val="20"/>
-              </w:rPr>
-              <w:t xml:space="preserve"> </w:t>
-            </w:r>
-            <w:proofErr w:type="spellStart"/>
-            <w:r>
-              <w:rPr>
-                <w:rFonts w:ascii="Verdana" w:hAnsi="Verdana"/>
-                <w:color w:val="000000"/>
-                <w:sz w:val="20"/>
-                <w:szCs w:val="20"/>
-              </w:rPr>
-              <w:t>Vladimirov</w:t>
-            </w:r>
-            <w:proofErr w:type="spellEnd"/>
+            <w:r>
+              <w:rPr>
+                <w:rFonts w:ascii="Verdana" w:hAnsi="Verdana"/>
+                <w:color w:val="000000"/>
+                <w:sz w:val="20"/>
+                <w:szCs w:val="20"/>
+              </w:rPr>
+              <w:t>Rosen Vladimirov</w:t>
+            </w:r>
           </w:p>
         </w:tc>
         <w:tc>
@@ -1382,19 +1352,8 @@
                 <w:sz w:val="20"/>
                 <w:szCs w:val="20"/>
               </w:rPr>
-              <w:t xml:space="preserve">Georgi </w:t>
-            </w:r>
-            <w:proofErr w:type="spellStart"/>
-            <w:r>
-              <w:rPr>
-                <w:rFonts w:ascii="Verdana" w:hAnsi="Verdana"/>
-                <w:color w:val="000000"/>
-                <w:sz w:val="20"/>
-                <w:szCs w:val="20"/>
-              </w:rPr>
-              <w:t>Tunev</w:t>
-            </w:r>
-            <w:proofErr w:type="spellEnd"/>
+              <w:t>Georgi Tunev</w:t>
+            </w:r>
           </w:p>
         </w:tc>
         <w:tc>
@@ -1692,37 +1651,15 @@
               <w:spacing w:before="0" w:beforeAutospacing="0" w:after="0" w:afterAutospacing="0" w:line="0" w:lineRule="atLeast"/>
               <w:jc w:val="center"/>
             </w:pPr>
-            <w:proofErr w:type="spellStart"/>
-            <w:r>
-              <w:rPr>
-                <w:rFonts w:ascii="Verdana" w:hAnsi="Verdana"/>
-                <w:color w:val="000000"/>
-                <w:sz w:val="20"/>
-                <w:szCs w:val="20"/>
-              </w:rPr>
-              <w:t>Tina</w:t>
-            </w:r>
-            <w:proofErr w:type="spellEnd"/>
-            <w:r>
-              <w:rPr>
-                <w:rFonts w:ascii="Verdana" w:hAnsi="Verdana"/>
-                <w:color w:val="000000"/>
-                <w:sz w:val="20"/>
-                <w:szCs w:val="20"/>
-              </w:rPr>
-              <w:t xml:space="preserve"> </w:t>
-            </w:r>
-            <w:proofErr w:type="spellStart"/>
-            <w:r>
-              <w:rPr>
-                <w:rFonts w:ascii="Verdana" w:hAnsi="Verdana"/>
-                <w:color w:val="000000"/>
-                <w:sz w:val="20"/>
-                <w:szCs w:val="20"/>
-              </w:rPr>
-              <w:t>Stancheva</w:t>
-            </w:r>
-            <w:proofErr w:type="spellEnd"/>
+            <w:r>
+              <w:rPr>
+                <w:rFonts w:ascii="Verdana" w:hAnsi="Verdana"/>
+                <w:color w:val="000000"/>
+                <w:sz w:val="20"/>
+                <w:szCs w:val="20"/>
+              </w:rPr>
+              <w:t>Tina Stancheva</w:t>
+            </w:r>
           </w:p>
         </w:tc>
         <w:tc>
@@ -2017,37 +1954,15 @@
               <w:spacing w:before="0" w:beforeAutospacing="0" w:after="0" w:afterAutospacing="0" w:line="0" w:lineRule="atLeast"/>
               <w:jc w:val="center"/>
             </w:pPr>
-            <w:proofErr w:type="spellStart"/>
-            <w:r>
-              <w:rPr>
-                <w:rFonts w:ascii="Verdana" w:hAnsi="Verdana"/>
-                <w:color w:val="000000"/>
-                <w:sz w:val="20"/>
-                <w:szCs w:val="20"/>
-              </w:rPr>
-              <w:t>Tina</w:t>
-            </w:r>
-            <w:proofErr w:type="spellEnd"/>
-            <w:r>
-              <w:rPr>
-                <w:rFonts w:ascii="Verdana" w:hAnsi="Verdana"/>
-                <w:color w:val="000000"/>
-                <w:sz w:val="20"/>
-                <w:szCs w:val="20"/>
-              </w:rPr>
-              <w:t xml:space="preserve"> </w:t>
-            </w:r>
-            <w:proofErr w:type="spellStart"/>
-            <w:r>
-              <w:rPr>
-                <w:rFonts w:ascii="Verdana" w:hAnsi="Verdana"/>
-                <w:color w:val="000000"/>
-                <w:sz w:val="20"/>
-                <w:szCs w:val="20"/>
-              </w:rPr>
-              <w:t>Stancheva</w:t>
-            </w:r>
-            <w:proofErr w:type="spellEnd"/>
+            <w:r>
+              <w:rPr>
+                <w:rFonts w:ascii="Verdana" w:hAnsi="Verdana"/>
+                <w:color w:val="000000"/>
+                <w:sz w:val="20"/>
+                <w:szCs w:val="20"/>
+              </w:rPr>
+              <w:t>Tina Stancheva</w:t>
+            </w:r>
           </w:p>
         </w:tc>
         <w:tc>
@@ -2400,7 +2315,6 @@
               <w:bottom w:w="105" w:type="dxa"/>
               <w:right w:w="105" w:type="dxa"/>
             </w:tcMar>
-            <w:hideMark/>
           </w:tcPr>
           <w:p>
             <w:pPr>
@@ -2434,7 +2348,6 @@
               <w:bottom w:w="105" w:type="dxa"/>
               <w:right w:w="105" w:type="dxa"/>
             </w:tcMar>
-            <w:hideMark/>
           </w:tcPr>
           <w:p>
             <w:pPr>
@@ -2545,7 +2458,6 @@
               <w:bottom w:w="105" w:type="dxa"/>
               <w:right w:w="105" w:type="dxa"/>
             </w:tcMar>
-            <w:hideMark/>
           </w:tcPr>
           <w:p>
             <w:pPr>
@@ -2553,17 +2465,49 @@
               <w:spacing w:before="0" w:beforeAutospacing="0" w:after="0" w:afterAutospacing="0" w:line="0" w:lineRule="atLeast"/>
               <w:jc w:val="center"/>
             </w:pPr>
-            <w:proofErr w:type="spellStart"/>
-            <w:r>
-              <w:rPr>
-                <w:rFonts w:ascii="Verdana" w:hAnsi="Verdana"/>
-                <w:color w:val="000000"/>
-                <w:sz w:val="20"/>
-                <w:szCs w:val="20"/>
-              </w:rPr>
-              <w:t>Tina</w:t>
-            </w:r>
-            <w:proofErr w:type="spellEnd"/>
+            <w:r>
+              <w:rPr>
+                <w:rFonts w:ascii="Verdana" w:hAnsi="Verdana"/>
+                <w:color w:val="000000"/>
+                <w:sz w:val="20"/>
+                <w:szCs w:val="20"/>
+              </w:rPr>
+              <w:t xml:space="preserve">Tina Stancheva </w:t>
+            </w:r>
+          </w:p>
+        </w:tc>
+        <w:tc>
+          <w:tcPr>
+            <w:tcW w:w="0" w:type="auto"/>
+            <w:tcBorders>
+              <w:top w:val="single" w:sz="6" w:space="0" w:color="000000"/>
+              <w:left w:val="single" w:sz="6" w:space="0" w:color="000000"/>
+              <w:bottom w:val="single" w:sz="6" w:space="0" w:color="000000"/>
+              <w:right w:val="single" w:sz="6" w:space="0" w:color="000000"/>
+            </w:tcBorders>
+            <w:tcMar>
+              <w:top w:w="105" w:type="dxa"/>
+              <w:left w:w="105" w:type="dxa"/>
+              <w:bottom w:w="105" w:type="dxa"/>
+              <w:right w:w="105" w:type="dxa"/>
+            </w:tcMar>
+          </w:tcPr>
+          <w:p>
+            <w:pPr>
+              <w:pStyle w:val="NormalWeb"/>
+              <w:spacing w:before="120" w:beforeAutospacing="0" w:after="0" w:afterAutospacing="0" w:line="0" w:lineRule="atLeast"/>
+              <w:jc w:val="center"/>
+            </w:pPr>
+            <w:r>
+              <w:rPr>
+                <w:rFonts w:ascii="Verdana" w:hAnsi="Verdana"/>
+                <w:color w:val="000000"/>
+                <w:sz w:val="20"/>
+                <w:szCs w:val="20"/>
+                <w:lang w:val="en-US"/>
+              </w:rPr>
+              <w:t>July</w:t>
+            </w:r>
             <w:r>
               <w:rPr>
                 <w:rFonts w:ascii="Verdana" w:hAnsi="Verdana"/>
@@ -2573,79 +2517,24 @@
               </w:rPr>
               <w:t xml:space="preserve"> </w:t>
             </w:r>
-            <w:proofErr w:type="spellStart"/>
-            <w:r>
-              <w:rPr>
-                <w:rFonts w:ascii="Verdana" w:hAnsi="Verdana"/>
-                <w:color w:val="000000"/>
-                <w:sz w:val="20"/>
-                <w:szCs w:val="20"/>
-              </w:rPr>
-              <w:t>Stancheva</w:t>
-            </w:r>
-            <w:proofErr w:type="spellEnd"/>
-            <w:r>
-              <w:rPr>
-                <w:rFonts w:ascii="Verdana" w:hAnsi="Verdana"/>
-                <w:color w:val="000000"/>
-                <w:sz w:val="20"/>
-                <w:szCs w:val="20"/>
-              </w:rPr>
-              <w:t xml:space="preserve"> </w:t>
-            </w:r>
-          </w:p>
-        </w:tc>
-        <w:tc>
-          <w:tcPr>
-            <w:tcW w:w="0" w:type="auto"/>
-            <w:tcBorders>
-              <w:top w:val="single" w:sz="6" w:space="0" w:color="000000"/>
-              <w:left w:val="single" w:sz="6" w:space="0" w:color="000000"/>
-              <w:bottom w:val="single" w:sz="6" w:space="0" w:color="000000"/>
-              <w:right w:val="single" w:sz="6" w:space="0" w:color="000000"/>
-            </w:tcBorders>
-            <w:tcMar>
-              <w:top w:w="105" w:type="dxa"/>
-              <w:left w:w="105" w:type="dxa"/>
-              <w:bottom w:w="105" w:type="dxa"/>
-              <w:right w:w="105" w:type="dxa"/>
-            </w:tcMar>
-            <w:hideMark/>
-          </w:tcPr>
-          <w:p>
-            <w:pPr>
-              <w:pStyle w:val="NormalWeb"/>
-              <w:spacing w:before="120" w:beforeAutospacing="0" w:after="0" w:afterAutospacing="0" w:line="0" w:lineRule="atLeast"/>
-              <w:jc w:val="center"/>
-            </w:pPr>
-            <w:r>
-              <w:rPr>
-                <w:rFonts w:ascii="Verdana" w:hAnsi="Verdana"/>
-                <w:color w:val="000000"/>
-                <w:sz w:val="20"/>
-                <w:szCs w:val="20"/>
-              </w:rPr>
-              <w:t> </w:t>
-            </w:r>
-            <w:proofErr w:type="spellStart"/>
-            <w:r>
-              <w:rPr>
-                <w:rFonts w:ascii="Verdana" w:hAnsi="Verdana"/>
-                <w:color w:val="000000"/>
-                <w:sz w:val="20"/>
-                <w:szCs w:val="20"/>
-              </w:rPr>
-              <w:t>July</w:t>
-            </w:r>
-            <w:proofErr w:type="spellEnd"/>
-            <w:r>
-              <w:rPr>
-                <w:rFonts w:ascii="Verdana" w:hAnsi="Verdana"/>
-                <w:color w:val="000000"/>
-                <w:sz w:val="20"/>
-                <w:szCs w:val="20"/>
-              </w:rPr>
-              <w:t xml:space="preserve"> 22, 2013</w:t>
+            <w:r>
+              <w:rPr>
+                <w:rFonts w:ascii="Verdana" w:hAnsi="Verdana"/>
+                <w:color w:val="000000"/>
+                <w:sz w:val="20"/>
+                <w:szCs w:val="20"/>
+                <w:lang w:val="en-US"/>
+              </w:rPr>
+              <w:t>26</w:t>
+            </w:r>
+            <w:r>
+              <w:rPr>
+                <w:rFonts w:ascii="Verdana" w:hAnsi="Verdana"/>
+                <w:color w:val="000000"/>
+                <w:sz w:val="20"/>
+                <w:szCs w:val="20"/>
+              </w:rPr>
+              <w:t>, 2013</w:t>
             </w:r>
           </w:p>
         </w:tc>
@@ -2664,33 +2553,22 @@
               <w:bottom w:w="15" w:type="dxa"/>
               <w:right w:w="105" w:type="dxa"/>
             </w:tcMar>
-            <w:hideMark/>
-          </w:tcPr>
-          <w:p>
-            <w:pPr>
-              <w:pStyle w:val="NormalWeb"/>
-              <w:spacing w:before="120" w:beforeAutospacing="0" w:after="0" w:afterAutospacing="0" w:line="0" w:lineRule="atLeast"/>
-              <w:jc w:val="center"/>
-            </w:pPr>
-            <w:proofErr w:type="spellStart"/>
-            <w:r>
-              <w:rPr>
-                <w:rFonts w:ascii="Verdana" w:hAnsi="Verdana"/>
-                <w:color w:val="000000"/>
-                <w:sz w:val="20"/>
-                <w:szCs w:val="20"/>
-              </w:rPr>
-              <w:t>Monday</w:t>
-            </w:r>
-            <w:proofErr w:type="spellEnd"/>
-            <w:r>
-              <w:rPr>
-                <w:rFonts w:ascii="Verdana" w:hAnsi="Verdana"/>
-                <w:color w:val="000000"/>
-                <w:sz w:val="20"/>
-                <w:szCs w:val="20"/>
-              </w:rPr>
-              <w:t xml:space="preserve"> </w:t>
+          </w:tcPr>
+          <w:p>
+            <w:pPr>
+              <w:pStyle w:val="NormalWeb"/>
+              <w:spacing w:before="0" w:beforeAutospacing="0" w:after="0" w:afterAutospacing="0" w:line="0" w:lineRule="atLeast"/>
+              <w:jc w:val="center"/>
+            </w:pPr>
+            <w:r>
+              <w:rPr>
+                <w:rFonts w:ascii="Verdana" w:hAnsi="Verdana"/>
+                <w:color w:val="000000"/>
+                <w:sz w:val="20"/>
+                <w:szCs w:val="20"/>
+                <w:lang w:val="en-US"/>
+              </w:rPr>
+              <w:t>Friday</w:t>
             </w:r>
           </w:p>
         </w:tc>
@@ -2711,7 +2589,6 @@
               <w:bottom w:w="105" w:type="dxa"/>
               <w:right w:w="105" w:type="dxa"/>
             </w:tcMar>
-            <w:hideMark/>
           </w:tcPr>
           <w:p>
             <w:pPr>
@@ -2745,7 +2622,6 @@
               <w:bottom w:w="105" w:type="dxa"/>
               <w:right w:w="105" w:type="dxa"/>
             </w:tcMar>
-            <w:hideMark/>
           </w:tcPr>
           <w:p>
             <w:pPr>
@@ -2808,7 +2684,6 @@
               <w:bottom w:w="105" w:type="dxa"/>
               <w:right w:w="105" w:type="dxa"/>
             </w:tcMar>
-            <w:hideMark/>
           </w:tcPr>
           <w:p>
             <w:pPr>
@@ -2816,17 +2691,49 @@
               <w:spacing w:before="0" w:beforeAutospacing="0" w:after="0" w:afterAutospacing="0" w:line="0" w:lineRule="atLeast"/>
               <w:jc w:val="center"/>
             </w:pPr>
-            <w:proofErr w:type="spellStart"/>
-            <w:r>
-              <w:rPr>
-                <w:rFonts w:ascii="Verdana" w:hAnsi="Verdana"/>
-                <w:color w:val="000000"/>
-                <w:sz w:val="20"/>
-                <w:szCs w:val="20"/>
-              </w:rPr>
-              <w:t>Tina</w:t>
-            </w:r>
-            <w:proofErr w:type="spellEnd"/>
+            <w:r>
+              <w:rPr>
+                <w:rFonts w:ascii="Verdana" w:hAnsi="Verdana"/>
+                <w:color w:val="000000"/>
+                <w:sz w:val="20"/>
+                <w:szCs w:val="20"/>
+              </w:rPr>
+              <w:t xml:space="preserve">Tina Stancheva </w:t>
+            </w:r>
+          </w:p>
+        </w:tc>
+        <w:tc>
+          <w:tcPr>
+            <w:tcW w:w="0" w:type="auto"/>
+            <w:tcBorders>
+              <w:top w:val="single" w:sz="6" w:space="0" w:color="000000"/>
+              <w:left w:val="single" w:sz="6" w:space="0" w:color="000000"/>
+              <w:bottom w:val="single" w:sz="6" w:space="0" w:color="000000"/>
+              <w:right w:val="single" w:sz="6" w:space="0" w:color="000000"/>
+            </w:tcBorders>
+            <w:tcMar>
+              <w:top w:w="105" w:type="dxa"/>
+              <w:left w:w="105" w:type="dxa"/>
+              <w:bottom w:w="105" w:type="dxa"/>
+              <w:right w:w="105" w:type="dxa"/>
+            </w:tcMar>
+          </w:tcPr>
+          <w:p>
+            <w:pPr>
+              <w:pStyle w:val="NormalWeb"/>
+              <w:spacing w:before="120" w:beforeAutospacing="0" w:after="0" w:afterAutospacing="0" w:line="0" w:lineRule="atLeast"/>
+              <w:jc w:val="center"/>
+            </w:pPr>
+            <w:r>
+              <w:rPr>
+                <w:rFonts w:ascii="Verdana" w:hAnsi="Verdana"/>
+                <w:color w:val="000000"/>
+                <w:sz w:val="20"/>
+                <w:szCs w:val="20"/>
+                <w:lang w:val="en-US"/>
+              </w:rPr>
+              <w:t>July</w:t>
+            </w:r>
             <w:r>
               <w:rPr>
                 <w:rFonts w:ascii="Verdana" w:hAnsi="Verdana"/>
@@ -2836,70 +2743,24 @@
               </w:rPr>
               <w:t xml:space="preserve"> </w:t>
             </w:r>
-            <w:proofErr w:type="spellStart"/>
-            <w:r>
-              <w:rPr>
-                <w:rFonts w:ascii="Verdana" w:hAnsi="Verdana"/>
-                <w:color w:val="000000"/>
-                <w:sz w:val="20"/>
-                <w:szCs w:val="20"/>
-              </w:rPr>
-              <w:t>Stancheva</w:t>
-            </w:r>
-            <w:proofErr w:type="spellEnd"/>
-            <w:r>
-              <w:rPr>
-                <w:rFonts w:ascii="Verdana" w:hAnsi="Verdana"/>
-                <w:color w:val="000000"/>
-                <w:sz w:val="20"/>
-                <w:szCs w:val="20"/>
-              </w:rPr>
-              <w:t xml:space="preserve"> </w:t>
-            </w:r>
-          </w:p>
-        </w:tc>
-        <w:tc>
-          <w:tcPr>
-            <w:tcW w:w="0" w:type="auto"/>
-            <w:tcBorders>
-              <w:top w:val="single" w:sz="6" w:space="0" w:color="000000"/>
-              <w:left w:val="single" w:sz="6" w:space="0" w:color="000000"/>
-              <w:bottom w:val="single" w:sz="6" w:space="0" w:color="000000"/>
-              <w:right w:val="single" w:sz="6" w:space="0" w:color="000000"/>
-            </w:tcBorders>
-            <w:tcMar>
-              <w:top w:w="105" w:type="dxa"/>
-              <w:left w:w="105" w:type="dxa"/>
-              <w:bottom w:w="105" w:type="dxa"/>
-              <w:right w:w="105" w:type="dxa"/>
-            </w:tcMar>
-            <w:hideMark/>
-          </w:tcPr>
-          <w:p>
-            <w:pPr>
-              <w:pStyle w:val="NormalWeb"/>
-              <w:spacing w:before="120" w:beforeAutospacing="0" w:after="0" w:afterAutospacing="0" w:line="0" w:lineRule="atLeast"/>
-              <w:jc w:val="center"/>
-            </w:pPr>
-            <w:proofErr w:type="spellStart"/>
-            <w:r>
-              <w:rPr>
-                <w:rFonts w:ascii="Verdana" w:hAnsi="Verdana"/>
-                <w:color w:val="000000"/>
-                <w:sz w:val="20"/>
-                <w:szCs w:val="20"/>
-              </w:rPr>
-              <w:t>July</w:t>
-            </w:r>
-            <w:proofErr w:type="spellEnd"/>
-            <w:r>
-              <w:rPr>
-                <w:rFonts w:ascii="Verdana" w:hAnsi="Verdana"/>
-                <w:color w:val="000000"/>
-                <w:sz w:val="20"/>
-                <w:szCs w:val="20"/>
-              </w:rPr>
-              <w:t xml:space="preserve"> 22, 2013 </w:t>
+            <w:r>
+              <w:rPr>
+                <w:rFonts w:ascii="Verdana" w:hAnsi="Verdana"/>
+                <w:color w:val="000000"/>
+                <w:sz w:val="20"/>
+                <w:szCs w:val="20"/>
+                <w:lang w:val="en-US"/>
+              </w:rPr>
+              <w:t>26</w:t>
+            </w:r>
+            <w:r>
+              <w:rPr>
+                <w:rFonts w:ascii="Verdana" w:hAnsi="Verdana"/>
+                <w:color w:val="000000"/>
+                <w:sz w:val="20"/>
+                <w:szCs w:val="20"/>
+              </w:rPr>
+              <w:t xml:space="preserve">, 2013 </w:t>
             </w:r>
           </w:p>
         </w:tc>
@@ -2918,7 +2779,6 @@
               <w:bottom w:w="15" w:type="dxa"/>
               <w:right w:w="105" w:type="dxa"/>
             </w:tcMar>
-            <w:hideMark/>
           </w:tcPr>
           <w:p>
             <w:pPr>
@@ -2926,17 +2786,16 @@
               <w:spacing w:before="0" w:beforeAutospacing="0" w:after="0" w:afterAutospacing="0" w:line="0" w:lineRule="atLeast"/>
               <w:jc w:val="center"/>
             </w:pPr>
-            <w:proofErr w:type="spellStart"/>
-            <w:r>
-              <w:rPr>
-                <w:rFonts w:ascii="Verdana" w:hAnsi="Verdana"/>
-                <w:color w:val="000000"/>
-                <w:sz w:val="20"/>
-                <w:szCs w:val="20"/>
-              </w:rPr>
-              <w:t>Monday</w:t>
-            </w:r>
-            <w:proofErr w:type="spellEnd"/>
+            <w:r>
+              <w:rPr>
+                <w:rFonts w:ascii="Verdana" w:hAnsi="Verdana"/>
+                <w:color w:val="000000"/>
+                <w:sz w:val="20"/>
+                <w:szCs w:val="20"/>
+                <w:lang w:val="en-US"/>
+              </w:rPr>
+              <w:t>Friday</w:t>
+            </w:r>
             <w:r>
               <w:rPr>
                 <w:rFonts w:ascii="Verdana" w:hAnsi="Verdana"/>
@@ -3004,133 +2863,29 @@
           <w:p>
             <w:pPr>
               <w:pStyle w:val="NormalWeb"/>
-              <w:spacing w:before="120" w:beforeAutospacing="0" w:after="120" w:afterAutospacing="0"/>
-              <w:ind w:left="140"/>
-              <w:jc w:val="center"/>
-            </w:pPr>
-            <w:proofErr w:type="spellStart"/>
-            <w:r>
-              <w:rPr>
-                <w:rFonts w:ascii="Verdana" w:hAnsi="Verdana"/>
-                <w:b/>
-                <w:bCs/>
-                <w:color w:val="000000"/>
-                <w:sz w:val="20"/>
-                <w:szCs w:val="20"/>
-              </w:rPr>
-              <w:t>Working</w:t>
-            </w:r>
-            <w:proofErr w:type="spellEnd"/>
-            <w:r>
-              <w:rPr>
-                <w:rFonts w:ascii="Verdana" w:hAnsi="Verdana"/>
-                <w:b/>
-                <w:bCs/>
-                <w:color w:val="000000"/>
-                <w:sz w:val="20"/>
-                <w:szCs w:val="20"/>
-              </w:rPr>
-              <w:t xml:space="preserve"> </w:t>
-            </w:r>
-            <w:proofErr w:type="spellStart"/>
-            <w:r>
-              <w:rPr>
-                <w:rFonts w:ascii="Verdana" w:hAnsi="Verdana"/>
-                <w:b/>
-                <w:bCs/>
-                <w:color w:val="000000"/>
-                <w:sz w:val="20"/>
-                <w:szCs w:val="20"/>
-              </w:rPr>
-              <w:t>with</w:t>
-            </w:r>
-            <w:proofErr w:type="spellEnd"/>
-            <w:r>
-              <w:rPr>
-                <w:rFonts w:ascii="Verdana" w:hAnsi="Verdana"/>
-                <w:b/>
-                <w:bCs/>
-                <w:color w:val="000000"/>
-                <w:sz w:val="20"/>
-                <w:szCs w:val="20"/>
-              </w:rPr>
-              <w:t xml:space="preserve"> </w:t>
-            </w:r>
-            <w:proofErr w:type="spellStart"/>
-            <w:r>
-              <w:rPr>
-                <w:rFonts w:ascii="Verdana" w:hAnsi="Verdana"/>
-                <w:b/>
-                <w:bCs/>
-                <w:color w:val="000000"/>
-                <w:sz w:val="20"/>
-                <w:szCs w:val="20"/>
-              </w:rPr>
-              <w:t>the</w:t>
-            </w:r>
-            <w:proofErr w:type="spellEnd"/>
-            <w:r>
-              <w:rPr>
-                <w:rFonts w:ascii="Verdana" w:hAnsi="Verdana"/>
-                <w:b/>
-                <w:bCs/>
-                <w:color w:val="000000"/>
-                <w:sz w:val="20"/>
-                <w:szCs w:val="20"/>
-              </w:rPr>
-              <w:t xml:space="preserve"> </w:t>
-            </w:r>
-            <w:proofErr w:type="spellStart"/>
-            <w:r>
-              <w:rPr>
-                <w:rFonts w:ascii="Verdana" w:hAnsi="Verdana"/>
-                <w:b/>
-                <w:bCs/>
-                <w:color w:val="000000"/>
-                <w:sz w:val="20"/>
-                <w:szCs w:val="20"/>
-              </w:rPr>
-              <w:t>Documentation</w:t>
-            </w:r>
-            <w:proofErr w:type="spellEnd"/>
-          </w:p>
-          <w:p>
-            <w:pPr>
-              <w:pStyle w:val="NormalWeb"/>
               <w:spacing w:before="120" w:beforeAutospacing="0" w:after="120" w:afterAutospacing="0" w:line="0" w:lineRule="atLeast"/>
               <w:ind w:left="140"/>
               <w:jc w:val="center"/>
             </w:pPr>
-            <w:r>
-              <w:rPr>
-                <w:rFonts w:ascii="Verdana" w:hAnsi="Verdana"/>
-                <w:b/>
-                <w:bCs/>
-                <w:color w:val="000000"/>
-                <w:sz w:val="20"/>
-                <w:szCs w:val="20"/>
-              </w:rPr>
-              <w:t>(</w:t>
-            </w:r>
-            <w:proofErr w:type="spellStart"/>
-            <w:r>
-              <w:rPr>
-                <w:rFonts w:ascii="Verdana" w:hAnsi="Verdana"/>
-                <w:b/>
-                <w:bCs/>
-                <w:color w:val="000000"/>
-                <w:sz w:val="20"/>
-                <w:szCs w:val="20"/>
-              </w:rPr>
-              <w:t>Using</w:t>
-            </w:r>
-            <w:proofErr w:type="spellEnd"/>
-            <w:r>
-              <w:rPr>
-                <w:rFonts w:ascii="Verdana" w:hAnsi="Verdana"/>
-                <w:b/>
-                <w:bCs/>
-                <w:color w:val="000000"/>
+            <w:proofErr w:type="spellStart"/>
+            <w:r>
+              <w:rPr>
+                <w:rFonts w:ascii="Verdana" w:hAnsi="Verdana"/>
+                <w:b/>
+                <w:bCs/>
+                <w:color w:val="C00000"/>
+                <w:sz w:val="20"/>
+                <w:szCs w:val="20"/>
+              </w:rPr>
+              <w:t>Logging</w:t>
+            </w:r>
+            <w:proofErr w:type="spellEnd"/>
+            <w:r>
+              <w:rPr>
+                <w:rFonts w:ascii="Verdana" w:hAnsi="Verdana"/>
+                <w:b/>
+                <w:bCs/>
+                <w:color w:val="C00000"/>
                 <w:sz w:val="20"/>
                 <w:szCs w:val="20"/>
               </w:rPr>
@@ -3142,24 +2897,13 @@
                 <w:rFonts w:ascii="Verdana" w:hAnsi="Verdana"/>
                 <w:b/>
                 <w:bCs/>
-                <w:color w:val="000000"/>
-                <w:sz w:val="20"/>
-                <w:szCs w:val="20"/>
-              </w:rPr>
-              <w:t>SandCastle</w:t>
-            </w:r>
-            <w:proofErr w:type="spellEnd"/>
-            <w:r>
-              <w:rPr>
-                <w:rFonts w:ascii="Verdana" w:hAnsi="Verdana"/>
-                <w:b/>
-                <w:bCs/>
-                <w:color w:val="000000"/>
-                <w:sz w:val="20"/>
-                <w:szCs w:val="20"/>
-              </w:rPr>
-              <w:t>)</w:t>
-            </w:r>
+                <w:color w:val="C00000"/>
+                <w:sz w:val="20"/>
+                <w:szCs w:val="20"/>
+              </w:rPr>
+              <w:t>Issues</w:t>
+            </w:r>
+            <w:proofErr w:type="spellEnd"/>
           </w:p>
         </w:tc>
         <w:tc>
@@ -3185,37 +2929,15 @@
               <w:spacing w:before="0" w:beforeAutospacing="0" w:after="0" w:afterAutospacing="0" w:line="0" w:lineRule="atLeast"/>
               <w:jc w:val="center"/>
             </w:pPr>
-            <w:proofErr w:type="spellStart"/>
-            <w:r>
-              <w:rPr>
-                <w:rFonts w:ascii="Verdana" w:hAnsi="Verdana"/>
-                <w:color w:val="000000"/>
-                <w:sz w:val="20"/>
-                <w:szCs w:val="20"/>
-              </w:rPr>
-              <w:t>Rosen</w:t>
-            </w:r>
-            <w:proofErr w:type="spellEnd"/>
-            <w:r>
-              <w:rPr>
-                <w:rFonts w:ascii="Verdana" w:hAnsi="Verdana"/>
-                <w:color w:val="000000"/>
-                <w:sz w:val="20"/>
-                <w:szCs w:val="20"/>
-              </w:rPr>
-              <w:t xml:space="preserve"> </w:t>
-            </w:r>
-            <w:proofErr w:type="spellStart"/>
-            <w:r>
-              <w:rPr>
-                <w:rFonts w:ascii="Verdana" w:hAnsi="Verdana"/>
-                <w:color w:val="000000"/>
-                <w:sz w:val="20"/>
-                <w:szCs w:val="20"/>
-              </w:rPr>
-              <w:t>Vladimirov</w:t>
-            </w:r>
-            <w:proofErr w:type="spellEnd"/>
+            <w:r>
+              <w:rPr>
+                <w:rFonts w:ascii="Verdana" w:hAnsi="Verdana"/>
+                <w:color w:val="000000"/>
+                <w:sz w:val="20"/>
+                <w:szCs w:val="20"/>
+              </w:rPr>
+              <w:t>Maria Ilieva</w:t>
+            </w:r>
           </w:p>
         </w:tc>
         <w:tc>
@@ -3249,17 +2971,17 @@
                 <w:sz w:val="20"/>
                 <w:szCs w:val="20"/>
               </w:rPr>
-              <w:t>July</w:t>
-            </w:r>
-            <w:proofErr w:type="spellEnd"/>
-            <w:r>
-              <w:rPr>
-                <w:rFonts w:ascii="Verdana" w:hAnsi="Verdana"/>
-                <w:color w:val="000000"/>
-                <w:sz w:val="20"/>
-                <w:szCs w:val="20"/>
-              </w:rPr>
-              <w:t xml:space="preserve"> 25, 2013 </w:t>
+              <w:t>Aug</w:t>
+            </w:r>
+            <w:proofErr w:type="spellEnd"/>
+            <w:r>
+              <w:rPr>
+                <w:rFonts w:ascii="Verdana" w:hAnsi="Verdana"/>
+                <w:color w:val="000000"/>
+                <w:sz w:val="20"/>
+                <w:szCs w:val="20"/>
+              </w:rPr>
+              <w:t xml:space="preserve"> 5, 2013 </w:t>
             </w:r>
           </w:p>
         </w:tc>
@@ -3283,18 +3005,18 @@
           <w:p>
             <w:pPr>
               <w:pStyle w:val="NormalWeb"/>
-              <w:spacing w:before="0" w:beforeAutospacing="0" w:after="0" w:afterAutospacing="0" w:line="0" w:lineRule="atLeast"/>
-              <w:jc w:val="center"/>
-            </w:pPr>
-            <w:proofErr w:type="spellStart"/>
-            <w:r>
-              <w:rPr>
-                <w:rFonts w:ascii="Verdana" w:hAnsi="Verdana"/>
-                <w:color w:val="000000"/>
-                <w:sz w:val="20"/>
-                <w:szCs w:val="20"/>
-              </w:rPr>
-              <w:t>Thursday</w:t>
+              <w:spacing w:before="120" w:beforeAutospacing="0" w:after="0" w:afterAutospacing="0" w:line="0" w:lineRule="atLeast"/>
+              <w:jc w:val="center"/>
+            </w:pPr>
+            <w:proofErr w:type="spellStart"/>
+            <w:r>
+              <w:rPr>
+                <w:rFonts w:ascii="Verdana" w:hAnsi="Verdana"/>
+                <w:color w:val="000000"/>
+                <w:sz w:val="20"/>
+                <w:szCs w:val="20"/>
+              </w:rPr>
+              <w:t>Monday</w:t>
             </w:r>
             <w:proofErr w:type="spellEnd"/>
             <w:r>
@@ -3364,133 +3086,29 @@
           <w:p>
             <w:pPr>
               <w:pStyle w:val="NormalWeb"/>
-              <w:spacing w:before="120" w:beforeAutospacing="0" w:after="120" w:afterAutospacing="0"/>
-              <w:ind w:left="140"/>
-              <w:jc w:val="center"/>
-            </w:pPr>
-            <w:proofErr w:type="spellStart"/>
-            <w:r>
-              <w:rPr>
-                <w:rFonts w:ascii="Verdana" w:hAnsi="Verdana"/>
-                <w:b/>
-                <w:bCs/>
-                <w:color w:val="000000"/>
-                <w:sz w:val="20"/>
-                <w:szCs w:val="20"/>
-              </w:rPr>
-              <w:t>Working</w:t>
-            </w:r>
-            <w:proofErr w:type="spellEnd"/>
-            <w:r>
-              <w:rPr>
-                <w:rFonts w:ascii="Verdana" w:hAnsi="Verdana"/>
-                <w:b/>
-                <w:bCs/>
-                <w:color w:val="000000"/>
-                <w:sz w:val="20"/>
-                <w:szCs w:val="20"/>
-              </w:rPr>
-              <w:t xml:space="preserve"> </w:t>
-            </w:r>
-            <w:proofErr w:type="spellStart"/>
-            <w:r>
-              <w:rPr>
-                <w:rFonts w:ascii="Verdana" w:hAnsi="Verdana"/>
-                <w:b/>
-                <w:bCs/>
-                <w:color w:val="000000"/>
-                <w:sz w:val="20"/>
-                <w:szCs w:val="20"/>
-              </w:rPr>
-              <w:t>with</w:t>
-            </w:r>
-            <w:proofErr w:type="spellEnd"/>
-            <w:r>
-              <w:rPr>
-                <w:rFonts w:ascii="Verdana" w:hAnsi="Verdana"/>
-                <w:b/>
-                <w:bCs/>
-                <w:color w:val="000000"/>
-                <w:sz w:val="20"/>
-                <w:szCs w:val="20"/>
-              </w:rPr>
-              <w:t xml:space="preserve"> </w:t>
-            </w:r>
-            <w:proofErr w:type="spellStart"/>
-            <w:r>
-              <w:rPr>
-                <w:rFonts w:ascii="Verdana" w:hAnsi="Verdana"/>
-                <w:b/>
-                <w:bCs/>
-                <w:color w:val="000000"/>
-                <w:sz w:val="20"/>
-                <w:szCs w:val="20"/>
-              </w:rPr>
-              <w:t>the</w:t>
-            </w:r>
-            <w:proofErr w:type="spellEnd"/>
-            <w:r>
-              <w:rPr>
-                <w:rFonts w:ascii="Verdana" w:hAnsi="Verdana"/>
-                <w:b/>
-                <w:bCs/>
-                <w:color w:val="000000"/>
-                <w:sz w:val="20"/>
-                <w:szCs w:val="20"/>
-              </w:rPr>
-              <w:t xml:space="preserve"> </w:t>
-            </w:r>
-            <w:proofErr w:type="spellStart"/>
-            <w:r>
-              <w:rPr>
-                <w:rFonts w:ascii="Verdana" w:hAnsi="Verdana"/>
-                <w:b/>
-                <w:bCs/>
-                <w:color w:val="000000"/>
-                <w:sz w:val="20"/>
-                <w:szCs w:val="20"/>
-              </w:rPr>
-              <w:t>Documentation</w:t>
-            </w:r>
-            <w:proofErr w:type="spellEnd"/>
-          </w:p>
-          <w:p>
-            <w:pPr>
-              <w:pStyle w:val="NormalWeb"/>
               <w:spacing w:before="120" w:beforeAutospacing="0" w:after="120" w:afterAutospacing="0" w:line="0" w:lineRule="atLeast"/>
               <w:ind w:left="140"/>
               <w:jc w:val="center"/>
             </w:pPr>
-            <w:r>
-              <w:rPr>
-                <w:rFonts w:ascii="Verdana" w:hAnsi="Verdana"/>
-                <w:b/>
-                <w:bCs/>
-                <w:color w:val="000000"/>
-                <w:sz w:val="20"/>
-                <w:szCs w:val="20"/>
-              </w:rPr>
-              <w:t>(</w:t>
-            </w:r>
-            <w:proofErr w:type="spellStart"/>
-            <w:r>
-              <w:rPr>
-                <w:rFonts w:ascii="Verdana" w:hAnsi="Verdana"/>
-                <w:b/>
-                <w:bCs/>
-                <w:color w:val="000000"/>
-                <w:sz w:val="20"/>
-                <w:szCs w:val="20"/>
-              </w:rPr>
-              <w:t>Writing</w:t>
-            </w:r>
-            <w:proofErr w:type="spellEnd"/>
-            <w:r>
-              <w:rPr>
-                <w:rFonts w:ascii="Verdana" w:hAnsi="Verdana"/>
-                <w:b/>
-                <w:bCs/>
-                <w:color w:val="000000"/>
+            <w:proofErr w:type="spellStart"/>
+            <w:r>
+              <w:rPr>
+                <w:rFonts w:ascii="Verdana" w:hAnsi="Verdana"/>
+                <w:b/>
+                <w:bCs/>
+                <w:color w:val="C00000"/>
+                <w:sz w:val="20"/>
+                <w:szCs w:val="20"/>
+              </w:rPr>
+              <w:t>Handling</w:t>
+            </w:r>
+            <w:proofErr w:type="spellEnd"/>
+            <w:r>
+              <w:rPr>
+                <w:rFonts w:ascii="Verdana" w:hAnsi="Verdana"/>
+                <w:b/>
+                <w:bCs/>
+                <w:color w:val="C00000"/>
                 <w:sz w:val="20"/>
                 <w:szCs w:val="20"/>
               </w:rPr>
@@ -3502,24 +3120,85 @@
                 <w:rFonts w:ascii="Verdana" w:hAnsi="Verdana"/>
                 <w:b/>
                 <w:bCs/>
-                <w:color w:val="000000"/>
-                <w:sz w:val="20"/>
-                <w:szCs w:val="20"/>
-              </w:rPr>
-              <w:t>Styles</w:t>
-            </w:r>
-            <w:proofErr w:type="spellEnd"/>
-            <w:r>
-              <w:rPr>
-                <w:rFonts w:ascii="Verdana" w:hAnsi="Verdana"/>
-                <w:b/>
-                <w:bCs/>
-                <w:color w:val="000000"/>
-                <w:sz w:val="20"/>
-                <w:szCs w:val="20"/>
-              </w:rPr>
-              <w:t>)</w:t>
-            </w:r>
+                <w:color w:val="C00000"/>
+                <w:sz w:val="20"/>
+                <w:szCs w:val="20"/>
+              </w:rPr>
+              <w:t>Tickets</w:t>
+            </w:r>
+            <w:proofErr w:type="spellEnd"/>
+            <w:r>
+              <w:rPr>
+                <w:rFonts w:ascii="Verdana" w:hAnsi="Verdana"/>
+                <w:b/>
+                <w:bCs/>
+                <w:color w:val="C00000"/>
+                <w:sz w:val="20"/>
+                <w:szCs w:val="20"/>
+              </w:rPr>
+              <w:t xml:space="preserve"> </w:t>
+            </w:r>
+            <w:proofErr w:type="spellStart"/>
+            <w:r>
+              <w:rPr>
+                <w:rFonts w:ascii="Verdana" w:hAnsi="Verdana"/>
+                <w:b/>
+                <w:bCs/>
+                <w:color w:val="C00000"/>
+                <w:sz w:val="20"/>
+                <w:szCs w:val="20"/>
+              </w:rPr>
+              <w:t>for</w:t>
+            </w:r>
+            <w:proofErr w:type="spellEnd"/>
+            <w:r>
+              <w:rPr>
+                <w:rFonts w:ascii="Verdana" w:hAnsi="Verdana"/>
+                <w:b/>
+                <w:bCs/>
+                <w:color w:val="C00000"/>
+                <w:sz w:val="20"/>
+                <w:szCs w:val="20"/>
+              </w:rPr>
+              <w:t xml:space="preserve"> </w:t>
+            </w:r>
+            <w:proofErr w:type="spellStart"/>
+            <w:r>
+              <w:rPr>
+                <w:rFonts w:ascii="Verdana" w:hAnsi="Verdana"/>
+                <w:b/>
+                <w:bCs/>
+                <w:color w:val="C00000"/>
+                <w:sz w:val="20"/>
+                <w:szCs w:val="20"/>
+              </w:rPr>
+              <w:t>multiple</w:t>
+            </w:r>
+            <w:proofErr w:type="spellEnd"/>
+            <w:r>
+              <w:rPr>
+                <w:rFonts w:ascii="Verdana" w:hAnsi="Verdana"/>
+                <w:b/>
+                <w:bCs/>
+                <w:color w:val="C00000"/>
+                <w:sz w:val="20"/>
+                <w:szCs w:val="20"/>
+              </w:rPr>
+              <w:t xml:space="preserve"> </w:t>
+            </w:r>
+            <w:proofErr w:type="spellStart"/>
+            <w:r>
+              <w:rPr>
+                <w:rFonts w:ascii="Verdana" w:hAnsi="Verdana"/>
+                <w:b/>
+                <w:bCs/>
+                <w:color w:val="C00000"/>
+                <w:sz w:val="20"/>
+                <w:szCs w:val="20"/>
+              </w:rPr>
+              <w:t>teams</w:t>
+            </w:r>
+            <w:proofErr w:type="spellEnd"/>
           </w:p>
         </w:tc>
         <w:tc>
@@ -3545,45 +3224,14 @@
               <w:spacing w:before="0" w:beforeAutospacing="0" w:after="0" w:afterAutospacing="0" w:line="0" w:lineRule="atLeast"/>
               <w:jc w:val="center"/>
             </w:pPr>
-            <w:proofErr w:type="spellStart"/>
-            <w:r>
-              <w:rPr>
-                <w:rFonts w:ascii="Verdana" w:hAnsi="Verdana"/>
-                <w:color w:val="000000"/>
-                <w:sz w:val="20"/>
-                <w:szCs w:val="20"/>
-              </w:rPr>
-              <w:t>Tina</w:t>
-            </w:r>
-            <w:proofErr w:type="spellEnd"/>
-            <w:r>
-              <w:rPr>
-                <w:rFonts w:ascii="Verdana" w:hAnsi="Verdana"/>
-                <w:color w:val="000000"/>
-                <w:sz w:val="20"/>
-                <w:szCs w:val="20"/>
-              </w:rPr>
-              <w:t xml:space="preserve"> </w:t>
-            </w:r>
-            <w:proofErr w:type="spellStart"/>
-            <w:r>
-              <w:rPr>
-                <w:rFonts w:ascii="Verdana" w:hAnsi="Verdana"/>
-                <w:color w:val="000000"/>
-                <w:sz w:val="20"/>
-                <w:szCs w:val="20"/>
-              </w:rPr>
-              <w:t>Stancheva</w:t>
-            </w:r>
-            <w:proofErr w:type="spellEnd"/>
-            <w:r>
-              <w:rPr>
-                <w:rFonts w:ascii="Verdana" w:hAnsi="Verdana"/>
-                <w:color w:val="000000"/>
-                <w:sz w:val="20"/>
-                <w:szCs w:val="20"/>
-              </w:rPr>
-              <w:t xml:space="preserve"> </w:t>
+            <w:r>
+              <w:rPr>
+                <w:rFonts w:ascii="Verdana" w:hAnsi="Verdana"/>
+                <w:color w:val="000000"/>
+                <w:sz w:val="20"/>
+                <w:szCs w:val="20"/>
+              </w:rPr>
+              <w:t>Maria Ilieva</w:t>
             </w:r>
           </w:p>
         </w:tc>
@@ -3618,17 +3266,17 @@
                 <w:sz w:val="20"/>
                 <w:szCs w:val="20"/>
               </w:rPr>
-              <w:t>July</w:t>
-            </w:r>
-            <w:proofErr w:type="spellEnd"/>
-            <w:r>
-              <w:rPr>
-                <w:rFonts w:ascii="Verdana" w:hAnsi="Verdana"/>
-                <w:color w:val="000000"/>
-                <w:sz w:val="20"/>
-                <w:szCs w:val="20"/>
-              </w:rPr>
-              <w:t xml:space="preserve"> 25, 2013  </w:t>
+              <w:t>Aug</w:t>
+            </w:r>
+            <w:proofErr w:type="spellEnd"/>
+            <w:r>
+              <w:rPr>
+                <w:rFonts w:ascii="Verdana" w:hAnsi="Verdana"/>
+                <w:color w:val="000000"/>
+                <w:sz w:val="20"/>
+                <w:szCs w:val="20"/>
+              </w:rPr>
+              <w:t xml:space="preserve"> 5, 2013 </w:t>
             </w:r>
           </w:p>
         </w:tc>
@@ -3663,7 +3311,7 @@
                 <w:sz w:val="20"/>
                 <w:szCs w:val="20"/>
               </w:rPr>
-              <w:t>Thursday</w:t>
+              <w:t>Monday</w:t>
             </w:r>
             <w:proofErr w:type="spellEnd"/>
             <w:r>
@@ -3709,7 +3357,7 @@
                 <w:sz w:val="20"/>
                 <w:szCs w:val="20"/>
               </w:rPr>
-              <w:t>7</w:t>
+              <w:t>6</w:t>
             </w:r>
           </w:p>
         </w:tc>
@@ -3747,7 +3395,7 @@
                 <w:sz w:val="20"/>
                 <w:szCs w:val="20"/>
               </w:rPr>
-              <w:t>Logging</w:t>
+              <w:t>Handling</w:t>
             </w:r>
             <w:proofErr w:type="spellEnd"/>
             <w:r>
@@ -3771,7 +3419,55 @@
                 <w:sz w:val="20"/>
                 <w:szCs w:val="20"/>
               </w:rPr>
-              <w:t>Issues</w:t>
+              <w:t>the</w:t>
+            </w:r>
+            <w:proofErr w:type="spellEnd"/>
+            <w:r>
+              <w:rPr>
+                <w:rFonts w:ascii="Verdana" w:hAnsi="Verdana"/>
+                <w:b/>
+                <w:bCs/>
+                <w:color w:val="C00000"/>
+                <w:sz w:val="20"/>
+                <w:szCs w:val="20"/>
+              </w:rPr>
+              <w:t xml:space="preserve"> </w:t>
+            </w:r>
+            <w:proofErr w:type="spellStart"/>
+            <w:r>
+              <w:rPr>
+                <w:rFonts w:ascii="Verdana" w:hAnsi="Verdana"/>
+                <w:b/>
+                <w:bCs/>
+                <w:color w:val="C00000"/>
+                <w:sz w:val="20"/>
+                <w:szCs w:val="20"/>
+              </w:rPr>
+              <w:t>Support</w:t>
+            </w:r>
+            <w:proofErr w:type="spellEnd"/>
+            <w:r>
+              <w:rPr>
+                <w:rFonts w:ascii="Verdana" w:hAnsi="Verdana"/>
+                <w:b/>
+                <w:bCs/>
+                <w:color w:val="C00000"/>
+                <w:sz w:val="20"/>
+                <w:szCs w:val="20"/>
+              </w:rPr>
+              <w:t xml:space="preserve"> </w:t>
+            </w:r>
+            <w:proofErr w:type="spellStart"/>
+            <w:r>
+              <w:rPr>
+                <w:rFonts w:ascii="Verdana" w:hAnsi="Verdana"/>
+                <w:b/>
+                <w:bCs/>
+                <w:color w:val="C00000"/>
+                <w:sz w:val="20"/>
+                <w:szCs w:val="20"/>
+              </w:rPr>
+              <w:t>Load</w:t>
             </w:r>
             <w:proofErr w:type="spellEnd"/>
           </w:p>
@@ -3851,7 +3547,7 @@
                 <w:sz w:val="20"/>
                 <w:szCs w:val="20"/>
               </w:rPr>
-              <w:t xml:space="preserve"> 5, 2013 </w:t>
+              <w:t xml:space="preserve"> 5, 2013</w:t>
             </w:r>
           </w:p>
         </w:tc>
@@ -3917,20 +3613,23 @@
               <w:bottom w:w="105" w:type="dxa"/>
               <w:right w:w="105" w:type="dxa"/>
             </w:tcMar>
-            <w:hideMark/>
           </w:tcPr>
           <w:p>
             <w:pPr>
               <w:pStyle w:val="NormalWeb"/>
               <w:spacing w:before="0" w:beforeAutospacing="0" w:after="0" w:afterAutospacing="0" w:line="0" w:lineRule="atLeast"/>
               <w:jc w:val="center"/>
-            </w:pPr>
-            <w:r>
-              <w:rPr>
-                <w:rFonts w:ascii="Verdana" w:hAnsi="Verdana"/>
-                <w:color w:val="000000"/>
-                <w:sz w:val="20"/>
-                <w:szCs w:val="20"/>
+              <w:rPr>
+                <w:lang w:val="en-US"/>
+              </w:rPr>
+            </w:pPr>
+            <w:r>
+              <w:rPr>
+                <w:rFonts w:ascii="Verdana" w:hAnsi="Verdana"/>
+                <w:color w:val="000000"/>
+                <w:sz w:val="20"/>
+                <w:szCs w:val="20"/>
+                <w:lang w:val="en-US"/>
               </w:rPr>
               <w:t>7</w:t>
             </w:r>
@@ -3951,7 +3650,6 @@
               <w:bottom w:w="105" w:type="dxa"/>
               <w:right w:w="105" w:type="dxa"/>
             </w:tcMar>
-            <w:hideMark/>
           </w:tcPr>
           <w:p>
             <w:pPr>
@@ -3959,26 +3657,34 @@
               <w:spacing w:before="120" w:beforeAutospacing="0" w:after="120" w:afterAutospacing="0" w:line="0" w:lineRule="atLeast"/>
               <w:ind w:left="140"/>
               <w:jc w:val="center"/>
-            </w:pPr>
-            <w:proofErr w:type="spellStart"/>
-            <w:r>
-              <w:rPr>
-                <w:rFonts w:ascii="Verdana" w:hAnsi="Verdana"/>
-                <w:b/>
-                <w:bCs/>
-                <w:color w:val="C00000"/>
-                <w:sz w:val="20"/>
-                <w:szCs w:val="20"/>
-              </w:rPr>
-              <w:t>Handling</w:t>
-            </w:r>
-            <w:proofErr w:type="spellEnd"/>
-            <w:r>
-              <w:rPr>
-                <w:rFonts w:ascii="Verdana" w:hAnsi="Verdana"/>
-                <w:b/>
-                <w:bCs/>
-                <w:color w:val="C00000"/>
+              <w:rPr>
+                <w:rFonts w:ascii="Verdana" w:hAnsi="Verdana"/>
+                <w:b/>
+                <w:bCs/>
+                <w:color w:val="000000"/>
+                <w:sz w:val="20"/>
+                <w:szCs w:val="20"/>
+              </w:rPr>
+            </w:pPr>
+            <w:proofErr w:type="spellStart"/>
+            <w:r>
+              <w:rPr>
+                <w:rFonts w:ascii="Verdana" w:hAnsi="Verdana"/>
+                <w:b/>
+                <w:bCs/>
+                <w:color w:val="000000"/>
+                <w:sz w:val="20"/>
+                <w:szCs w:val="20"/>
+              </w:rPr>
+              <w:t>Working</w:t>
+            </w:r>
+            <w:proofErr w:type="spellEnd"/>
+            <w:r>
+              <w:rPr>
+                <w:rFonts w:ascii="Verdana" w:hAnsi="Verdana"/>
+                <w:b/>
+                <w:bCs/>
+                <w:color w:val="000000"/>
                 <w:sz w:val="20"/>
                 <w:szCs w:val="20"/>
               </w:rPr>
@@ -3990,19 +3696,19 @@
                 <w:rFonts w:ascii="Verdana" w:hAnsi="Verdana"/>
                 <w:b/>
                 <w:bCs/>
-                <w:color w:val="C00000"/>
-                <w:sz w:val="20"/>
-                <w:szCs w:val="20"/>
-              </w:rPr>
-              <w:t>Tickets</w:t>
-            </w:r>
-            <w:proofErr w:type="spellEnd"/>
-            <w:r>
-              <w:rPr>
-                <w:rFonts w:ascii="Verdana" w:hAnsi="Verdana"/>
-                <w:b/>
-                <w:bCs/>
-                <w:color w:val="C00000"/>
+                <w:color w:val="000000"/>
+                <w:sz w:val="20"/>
+                <w:szCs w:val="20"/>
+              </w:rPr>
+              <w:t>with</w:t>
+            </w:r>
+            <w:proofErr w:type="spellEnd"/>
+            <w:r>
+              <w:rPr>
+                <w:rFonts w:ascii="Verdana" w:hAnsi="Verdana"/>
+                <w:b/>
+                <w:bCs/>
+                <w:color w:val="000000"/>
                 <w:sz w:val="20"/>
                 <w:szCs w:val="20"/>
               </w:rPr>
@@ -4014,19 +3720,19 @@
                 <w:rFonts w:ascii="Verdana" w:hAnsi="Verdana"/>
                 <w:b/>
                 <w:bCs/>
-                <w:color w:val="C00000"/>
-                <w:sz w:val="20"/>
-                <w:szCs w:val="20"/>
-              </w:rPr>
-              <w:t>for</w:t>
-            </w:r>
-            <w:proofErr w:type="spellEnd"/>
-            <w:r>
-              <w:rPr>
-                <w:rFonts w:ascii="Verdana" w:hAnsi="Verdana"/>
-                <w:b/>
-                <w:bCs/>
-                <w:color w:val="C00000"/>
+                <w:color w:val="000000"/>
+                <w:sz w:val="20"/>
+                <w:szCs w:val="20"/>
+              </w:rPr>
+              <w:t>the</w:t>
+            </w:r>
+            <w:proofErr w:type="spellEnd"/>
+            <w:r>
+              <w:rPr>
+                <w:rFonts w:ascii="Verdana" w:hAnsi="Verdana"/>
+                <w:b/>
+                <w:bCs/>
+                <w:color w:val="000000"/>
                 <w:sz w:val="20"/>
                 <w:szCs w:val="20"/>
               </w:rPr>
@@ -4038,19 +3744,51 @@
                 <w:rFonts w:ascii="Verdana" w:hAnsi="Verdana"/>
                 <w:b/>
                 <w:bCs/>
-                <w:color w:val="C00000"/>
-                <w:sz w:val="20"/>
-                <w:szCs w:val="20"/>
-              </w:rPr>
-              <w:t>multiple</w:t>
-            </w:r>
-            <w:proofErr w:type="spellEnd"/>
-            <w:r>
-              <w:rPr>
-                <w:rFonts w:ascii="Verdana" w:hAnsi="Verdana"/>
-                <w:b/>
-                <w:bCs/>
-                <w:color w:val="C00000"/>
+                <w:color w:val="000000"/>
+                <w:sz w:val="20"/>
+                <w:szCs w:val="20"/>
+              </w:rPr>
+              <w:t>Documentation</w:t>
+            </w:r>
+            <w:proofErr w:type="spellEnd"/>
+          </w:p>
+          <w:p>
+            <w:pPr>
+              <w:pStyle w:val="NormalWeb"/>
+              <w:spacing w:before="120" w:beforeAutospacing="0" w:after="120" w:afterAutospacing="0" w:line="0" w:lineRule="atLeast"/>
+              <w:ind w:left="140"/>
+              <w:jc w:val="center"/>
+            </w:pPr>
+            <w:r>
+              <w:rPr>
+                <w:rFonts w:ascii="Verdana" w:hAnsi="Verdana"/>
+                <w:b/>
+                <w:bCs/>
+                <w:color w:val="000000"/>
+                <w:sz w:val="20"/>
+                <w:szCs w:val="20"/>
+              </w:rPr>
+              <w:t>(</w:t>
+            </w:r>
+            <w:proofErr w:type="spellStart"/>
+            <w:r>
+              <w:rPr>
+                <w:rFonts w:ascii="Verdana" w:hAnsi="Verdana"/>
+                <w:b/>
+                <w:bCs/>
+                <w:color w:val="000000"/>
+                <w:sz w:val="20"/>
+                <w:szCs w:val="20"/>
+              </w:rPr>
+              <w:t>Using</w:t>
+            </w:r>
+            <w:proofErr w:type="spellEnd"/>
+            <w:r>
+              <w:rPr>
+                <w:rFonts w:ascii="Verdana" w:hAnsi="Verdana"/>
+                <w:b/>
+                <w:bCs/>
+                <w:color w:val="000000"/>
                 <w:sz w:val="20"/>
                 <w:szCs w:val="20"/>
               </w:rPr>
@@ -4062,13 +3800,24 @@
                 <w:rFonts w:ascii="Verdana" w:hAnsi="Verdana"/>
                 <w:b/>
                 <w:bCs/>
-                <w:color w:val="C00000"/>
-                <w:sz w:val="20"/>
-                <w:szCs w:val="20"/>
-              </w:rPr>
-              <w:t>teams</w:t>
-            </w:r>
-            <w:proofErr w:type="spellEnd"/>
+                <w:color w:val="000000"/>
+                <w:sz w:val="20"/>
+                <w:szCs w:val="20"/>
+              </w:rPr>
+              <w:t>SandCastle</w:t>
+            </w:r>
+            <w:proofErr w:type="spellEnd"/>
+            <w:r>
+              <w:rPr>
+                <w:rFonts w:ascii="Verdana" w:hAnsi="Verdana"/>
+                <w:b/>
+                <w:bCs/>
+                <w:color w:val="000000"/>
+                <w:sz w:val="20"/>
+                <w:szCs w:val="20"/>
+              </w:rPr>
+              <w:t>)</w:t>
+            </w:r>
           </w:p>
         </w:tc>
         <w:tc>
@@ -4086,7 +3835,6 @@
               <w:bottom w:w="105" w:type="dxa"/>
               <w:right w:w="105" w:type="dxa"/>
             </w:tcMar>
-            <w:hideMark/>
           </w:tcPr>
           <w:p>
             <w:pPr>
@@ -4101,7 +3849,7 @@
                 <w:sz w:val="20"/>
                 <w:szCs w:val="20"/>
               </w:rPr>
-              <w:t>Maria Ilieva</w:t>
+              <w:t>Rosen Vladimirov</w:t>
             </w:r>
           </w:p>
         </w:tc>
@@ -4120,7 +3868,6 @@
               <w:bottom w:w="105" w:type="dxa"/>
               <w:right w:w="105" w:type="dxa"/>
             </w:tcMar>
-            <w:hideMark/>
           </w:tcPr>
           <w:p>
             <w:pPr>
@@ -4128,25 +3875,43 @@
               <w:spacing w:before="120" w:beforeAutospacing="0" w:after="0" w:afterAutospacing="0" w:line="0" w:lineRule="atLeast"/>
               <w:jc w:val="center"/>
             </w:pPr>
-            <w:proofErr w:type="spellStart"/>
-            <w:r>
-              <w:rPr>
-                <w:rFonts w:ascii="Verdana" w:hAnsi="Verdana"/>
-                <w:color w:val="000000"/>
-                <w:sz w:val="20"/>
-                <w:szCs w:val="20"/>
+            <w:r>
+              <w:rPr>
+                <w:rFonts w:ascii="Verdana" w:hAnsi="Verdana"/>
+                <w:color w:val="000000"/>
+                <w:sz w:val="20"/>
+                <w:szCs w:val="20"/>
+                <w:lang w:val="en-US"/>
               </w:rPr>
               <w:t>Aug</w:t>
             </w:r>
-            <w:proofErr w:type="spellEnd"/>
-            <w:r>
-              <w:rPr>
-                <w:rFonts w:ascii="Verdana" w:hAnsi="Verdana"/>
-                <w:color w:val="000000"/>
-                <w:sz w:val="20"/>
-                <w:szCs w:val="20"/>
-              </w:rPr>
-              <w:t xml:space="preserve"> 5, 2013 </w:t>
+            <w:r>
+              <w:rPr>
+                <w:rFonts w:ascii="Verdana" w:hAnsi="Verdana"/>
+                <w:color w:val="000000"/>
+                <w:sz w:val="20"/>
+                <w:szCs w:val="20"/>
+              </w:rPr>
+              <w:t xml:space="preserve"> </w:t>
+            </w:r>
+            <w:r>
+              <w:rPr>
+                <w:rFonts w:ascii="Verdana" w:hAnsi="Verdana"/>
+                <w:color w:val="000000"/>
+                <w:sz w:val="20"/>
+                <w:szCs w:val="20"/>
+                <w:lang w:val="en-US"/>
+              </w:rPr>
+              <w:t>7</w:t>
+            </w:r>
+            <w:r>
+              <w:rPr>
+                <w:rFonts w:ascii="Verdana" w:hAnsi="Verdana"/>
+                <w:color w:val="000000"/>
+                <w:sz w:val="20"/>
+                <w:szCs w:val="20"/>
+              </w:rPr>
+              <w:t xml:space="preserve">, 2013 </w:t>
             </w:r>
           </w:p>
         </w:tc>
@@ -4165,7 +3930,6 @@
               <w:bottom w:w="15" w:type="dxa"/>
               <w:right w:w="105" w:type="dxa"/>
             </w:tcMar>
-            <w:hideMark/>
           </w:tcPr>
           <w:p>
             <w:pPr>
@@ -4173,17 +3937,16 @@
               <w:spacing w:before="0" w:beforeAutospacing="0" w:after="0" w:afterAutospacing="0" w:line="0" w:lineRule="atLeast"/>
               <w:jc w:val="center"/>
             </w:pPr>
-            <w:proofErr w:type="spellStart"/>
-            <w:r>
-              <w:rPr>
-                <w:rFonts w:ascii="Verdana" w:hAnsi="Verdana"/>
-                <w:color w:val="000000"/>
-                <w:sz w:val="20"/>
-                <w:szCs w:val="20"/>
-              </w:rPr>
-              <w:t>Monday</w:t>
-            </w:r>
-            <w:proofErr w:type="spellEnd"/>
+            <w:r>
+              <w:rPr>
+                <w:rFonts w:ascii="Verdana" w:hAnsi="Verdana"/>
+                <w:color w:val="000000"/>
+                <w:sz w:val="20"/>
+                <w:szCs w:val="20"/>
+                <w:lang w:val="en-US"/>
+              </w:rPr>
+              <w:t>Wednesday</w:t>
+            </w:r>
             <w:r>
               <w:rPr>
                 <w:rFonts w:ascii="Verdana" w:hAnsi="Verdana"/>
@@ -4212,20 +3975,23 @@
               <w:bottom w:w="105" w:type="dxa"/>
               <w:right w:w="105" w:type="dxa"/>
             </w:tcMar>
-            <w:hideMark/>
           </w:tcPr>
           <w:p>
             <w:pPr>
               <w:pStyle w:val="NormalWeb"/>
               <w:spacing w:before="0" w:beforeAutospacing="0" w:after="0" w:afterAutospacing="0" w:line="0" w:lineRule="atLeast"/>
               <w:jc w:val="center"/>
-            </w:pPr>
-            <w:r>
-              <w:rPr>
-                <w:rFonts w:ascii="Verdana" w:hAnsi="Verdana"/>
-                <w:color w:val="000000"/>
-                <w:sz w:val="20"/>
-                <w:szCs w:val="20"/>
+              <w:rPr>
+                <w:lang w:val="en-US"/>
+              </w:rPr>
+            </w:pPr>
+            <w:r>
+              <w:rPr>
+                <w:rFonts w:ascii="Verdana" w:hAnsi="Verdana"/>
+                <w:color w:val="000000"/>
+                <w:sz w:val="20"/>
+                <w:szCs w:val="20"/>
+                <w:lang w:val="en-US"/>
               </w:rPr>
               <w:lastRenderedPageBreak/>
               <w:t>7</w:t>
@@ -4247,7 +4013,6 @@
               <w:bottom w:w="105" w:type="dxa"/>
               <w:right w:w="105" w:type="dxa"/>
             </w:tcMar>
-            <w:hideMark/>
           </w:tcPr>
           <w:p>
             <w:pPr>
@@ -4255,26 +4020,34 @@
               <w:spacing w:before="120" w:beforeAutospacing="0" w:after="120" w:afterAutospacing="0" w:line="0" w:lineRule="atLeast"/>
               <w:ind w:left="140"/>
               <w:jc w:val="center"/>
-            </w:pPr>
-            <w:proofErr w:type="spellStart"/>
-            <w:r>
-              <w:rPr>
-                <w:rFonts w:ascii="Verdana" w:hAnsi="Verdana"/>
-                <w:b/>
-                <w:bCs/>
-                <w:color w:val="C00000"/>
-                <w:sz w:val="20"/>
-                <w:szCs w:val="20"/>
-              </w:rPr>
-              <w:t>Handling</w:t>
-            </w:r>
-            <w:proofErr w:type="spellEnd"/>
-            <w:r>
-              <w:rPr>
-                <w:rFonts w:ascii="Verdana" w:hAnsi="Verdana"/>
-                <w:b/>
-                <w:bCs/>
-                <w:color w:val="C00000"/>
+              <w:rPr>
+                <w:rFonts w:ascii="Verdana" w:hAnsi="Verdana"/>
+                <w:b/>
+                <w:bCs/>
+                <w:color w:val="000000"/>
+                <w:sz w:val="20"/>
+                <w:szCs w:val="20"/>
+              </w:rPr>
+            </w:pPr>
+            <w:proofErr w:type="spellStart"/>
+            <w:r>
+              <w:rPr>
+                <w:rFonts w:ascii="Verdana" w:hAnsi="Verdana"/>
+                <w:b/>
+                <w:bCs/>
+                <w:color w:val="000000"/>
+                <w:sz w:val="20"/>
+                <w:szCs w:val="20"/>
+              </w:rPr>
+              <w:t>Working</w:t>
+            </w:r>
+            <w:proofErr w:type="spellEnd"/>
+            <w:r>
+              <w:rPr>
+                <w:rFonts w:ascii="Verdana" w:hAnsi="Verdana"/>
+                <w:b/>
+                <w:bCs/>
+                <w:color w:val="000000"/>
                 <w:sz w:val="20"/>
                 <w:szCs w:val="20"/>
               </w:rPr>
@@ -4286,7 +4059,31 @@
                 <w:rFonts w:ascii="Verdana" w:hAnsi="Verdana"/>
                 <w:b/>
                 <w:bCs/>
-                <w:color w:val="C00000"/>
+                <w:color w:val="000000"/>
+                <w:sz w:val="20"/>
+                <w:szCs w:val="20"/>
+              </w:rPr>
+              <w:t>with</w:t>
+            </w:r>
+            <w:proofErr w:type="spellEnd"/>
+            <w:r>
+              <w:rPr>
+                <w:rFonts w:ascii="Verdana" w:hAnsi="Verdana"/>
+                <w:b/>
+                <w:bCs/>
+                <w:color w:val="000000"/>
+                <w:sz w:val="20"/>
+                <w:szCs w:val="20"/>
+              </w:rPr>
+              <w:t xml:space="preserve"> </w:t>
+            </w:r>
+            <w:proofErr w:type="spellStart"/>
+            <w:r>
+              <w:rPr>
+                <w:rFonts w:ascii="Verdana" w:hAnsi="Verdana"/>
+                <w:b/>
+                <w:bCs/>
+                <w:color w:val="000000"/>
                 <w:sz w:val="20"/>
                 <w:szCs w:val="20"/>
               </w:rPr>
@@ -4298,7 +4095,7 @@
                 <w:rFonts w:ascii="Verdana" w:hAnsi="Verdana"/>
                 <w:b/>
                 <w:bCs/>
-                <w:color w:val="C00000"/>
+                <w:color w:val="000000"/>
                 <w:sz w:val="20"/>
                 <w:szCs w:val="20"/>
               </w:rPr>
@@ -4310,19 +4107,51 @@
                 <w:rFonts w:ascii="Verdana" w:hAnsi="Verdana"/>
                 <w:b/>
                 <w:bCs/>
-                <w:color w:val="C00000"/>
-                <w:sz w:val="20"/>
-                <w:szCs w:val="20"/>
-              </w:rPr>
-              <w:t>Support</w:t>
-            </w:r>
-            <w:proofErr w:type="spellEnd"/>
-            <w:r>
-              <w:rPr>
-                <w:rFonts w:ascii="Verdana" w:hAnsi="Verdana"/>
-                <w:b/>
-                <w:bCs/>
-                <w:color w:val="C00000"/>
+                <w:color w:val="000000"/>
+                <w:sz w:val="20"/>
+                <w:szCs w:val="20"/>
+              </w:rPr>
+              <w:t>Documentation</w:t>
+            </w:r>
+            <w:proofErr w:type="spellEnd"/>
+          </w:p>
+          <w:p>
+            <w:pPr>
+              <w:pStyle w:val="NormalWeb"/>
+              <w:spacing w:before="120" w:beforeAutospacing="0" w:after="120" w:afterAutospacing="0" w:line="0" w:lineRule="atLeast"/>
+              <w:ind w:left="140"/>
+              <w:jc w:val="center"/>
+            </w:pPr>
+            <w:r>
+              <w:rPr>
+                <w:rFonts w:ascii="Verdana" w:hAnsi="Verdana"/>
+                <w:b/>
+                <w:bCs/>
+                <w:color w:val="000000"/>
+                <w:sz w:val="20"/>
+                <w:szCs w:val="20"/>
+              </w:rPr>
+              <w:t>(</w:t>
+            </w:r>
+            <w:proofErr w:type="spellStart"/>
+            <w:r>
+              <w:rPr>
+                <w:rFonts w:ascii="Verdana" w:hAnsi="Verdana"/>
+                <w:b/>
+                <w:bCs/>
+                <w:color w:val="000000"/>
+                <w:sz w:val="20"/>
+                <w:szCs w:val="20"/>
+              </w:rPr>
+              <w:t>Writing</w:t>
+            </w:r>
+            <w:proofErr w:type="spellEnd"/>
+            <w:r>
+              <w:rPr>
+                <w:rFonts w:ascii="Verdana" w:hAnsi="Verdana"/>
+                <w:b/>
+                <w:bCs/>
+                <w:color w:val="000000"/>
                 <w:sz w:val="20"/>
                 <w:szCs w:val="20"/>
               </w:rPr>
@@ -4334,13 +4163,24 @@
                 <w:rFonts w:ascii="Verdana" w:hAnsi="Verdana"/>
                 <w:b/>
                 <w:bCs/>
-                <w:color w:val="C00000"/>
-                <w:sz w:val="20"/>
-                <w:szCs w:val="20"/>
-              </w:rPr>
-              <w:t>Load</w:t>
-            </w:r>
-            <w:proofErr w:type="spellEnd"/>
+                <w:color w:val="000000"/>
+                <w:sz w:val="20"/>
+                <w:szCs w:val="20"/>
+              </w:rPr>
+              <w:t>Styles</w:t>
+            </w:r>
+            <w:proofErr w:type="spellEnd"/>
+            <w:r>
+              <w:rPr>
+                <w:rFonts w:ascii="Verdana" w:hAnsi="Verdana"/>
+                <w:b/>
+                <w:bCs/>
+                <w:color w:val="000000"/>
+                <w:sz w:val="20"/>
+                <w:szCs w:val="20"/>
+              </w:rPr>
+              <w:t>)</w:t>
+            </w:r>
           </w:p>
         </w:tc>
         <w:tc>
@@ -4358,7 +4198,6 @@
               <w:bottom w:w="105" w:type="dxa"/>
               <w:right w:w="105" w:type="dxa"/>
             </w:tcMar>
-            <w:hideMark/>
           </w:tcPr>
           <w:p>
             <w:pPr>
@@ -4373,7 +4212,7 @@
                 <w:sz w:val="20"/>
                 <w:szCs w:val="20"/>
               </w:rPr>
-              <w:t>Maria Ilieva</w:t>
+              <w:t xml:space="preserve">Tina Stancheva </w:t>
             </w:r>
           </w:p>
         </w:tc>
@@ -4392,7 +4231,6 @@
               <w:bottom w:w="105" w:type="dxa"/>
               <w:right w:w="105" w:type="dxa"/>
             </w:tcMar>
-            <w:hideMark/>
           </w:tcPr>
           <w:p>
             <w:pPr>
@@ -4400,25 +4238,43 @@
               <w:spacing w:before="120" w:beforeAutospacing="0" w:after="0" w:afterAutospacing="0" w:line="0" w:lineRule="atLeast"/>
               <w:jc w:val="center"/>
             </w:pPr>
-            <w:proofErr w:type="spellStart"/>
-            <w:r>
-              <w:rPr>
-                <w:rFonts w:ascii="Verdana" w:hAnsi="Verdana"/>
-                <w:color w:val="000000"/>
-                <w:sz w:val="20"/>
-                <w:szCs w:val="20"/>
+            <w:r>
+              <w:rPr>
+                <w:rFonts w:ascii="Verdana" w:hAnsi="Verdana"/>
+                <w:color w:val="000000"/>
+                <w:sz w:val="20"/>
+                <w:szCs w:val="20"/>
+                <w:lang w:val="en-US"/>
               </w:rPr>
               <w:t>Aug</w:t>
             </w:r>
-            <w:proofErr w:type="spellEnd"/>
-            <w:r>
-              <w:rPr>
-                <w:rFonts w:ascii="Verdana" w:hAnsi="Verdana"/>
-                <w:color w:val="000000"/>
-                <w:sz w:val="20"/>
-                <w:szCs w:val="20"/>
-              </w:rPr>
-              <w:t xml:space="preserve"> 5, 2013</w:t>
+            <w:r>
+              <w:rPr>
+                <w:rFonts w:ascii="Verdana" w:hAnsi="Verdana"/>
+                <w:color w:val="000000"/>
+                <w:sz w:val="20"/>
+                <w:szCs w:val="20"/>
+              </w:rPr>
+              <w:t xml:space="preserve"> </w:t>
+            </w:r>
+            <w:r>
+              <w:rPr>
+                <w:rFonts w:ascii="Verdana" w:hAnsi="Verdana"/>
+                <w:color w:val="000000"/>
+                <w:sz w:val="20"/>
+                <w:szCs w:val="20"/>
+                <w:lang w:val="en-US"/>
+              </w:rPr>
+              <w:t>7</w:t>
+            </w:r>
+            <w:r>
+              <w:rPr>
+                <w:rFonts w:ascii="Verdana" w:hAnsi="Verdana"/>
+                <w:color w:val="000000"/>
+                <w:sz w:val="20"/>
+                <w:szCs w:val="20"/>
+              </w:rPr>
+              <w:t>, 2013  </w:t>
             </w:r>
           </w:p>
         </w:tc>
@@ -4437,33 +4293,25 @@
               <w:bottom w:w="15" w:type="dxa"/>
               <w:right w:w="105" w:type="dxa"/>
             </w:tcMar>
-            <w:hideMark/>
           </w:tcPr>
           <w:p>
             <w:pPr>
               <w:pStyle w:val="NormalWeb"/>
               <w:spacing w:before="0" w:beforeAutospacing="0" w:after="0" w:afterAutospacing="0" w:line="0" w:lineRule="atLeast"/>
               <w:jc w:val="center"/>
-            </w:pPr>
-            <w:proofErr w:type="spellStart"/>
-            <w:r>
-              <w:rPr>
-                <w:rFonts w:ascii="Verdana" w:hAnsi="Verdana"/>
-                <w:color w:val="000000"/>
-                <w:sz w:val="20"/>
-                <w:szCs w:val="20"/>
-              </w:rPr>
-              <w:t>Monday</w:t>
-            </w:r>
-            <w:proofErr w:type="spellEnd"/>
-            <w:r>
-              <w:rPr>
-                <w:rFonts w:ascii="Verdana" w:hAnsi="Verdana"/>
-                <w:color w:val="000000"/>
-                <w:sz w:val="20"/>
-                <w:szCs w:val="20"/>
-              </w:rPr>
-              <w:t xml:space="preserve">  </w:t>
+              <w:rPr>
+                <w:lang w:val="en-US"/>
+              </w:rPr>
+            </w:pPr>
+            <w:r>
+              <w:rPr>
+                <w:rFonts w:ascii="Verdana" w:hAnsi="Verdana"/>
+                <w:color w:val="000000"/>
+                <w:sz w:val="20"/>
+                <w:szCs w:val="20"/>
+                <w:lang w:val="en-US"/>
+              </w:rPr>
+              <w:t>Wednesday</w:t>
             </w:r>
           </w:p>
         </w:tc>
@@ -4491,13 +4339,17 @@
               <w:pStyle w:val="NormalWeb"/>
               <w:spacing w:before="0" w:beforeAutospacing="0" w:after="0" w:afterAutospacing="0" w:line="0" w:lineRule="atLeast"/>
               <w:jc w:val="center"/>
-            </w:pPr>
-            <w:r>
-              <w:rPr>
-                <w:rFonts w:ascii="Verdana" w:hAnsi="Verdana"/>
-                <w:color w:val="000000"/>
-                <w:sz w:val="20"/>
-                <w:szCs w:val="20"/>
+              <w:rPr>
+                <w:lang w:val="en-US"/>
+              </w:rPr>
+            </w:pPr>
+            <w:r>
+              <w:rPr>
+                <w:rFonts w:ascii="Verdana" w:hAnsi="Verdana"/>
+                <w:color w:val="000000"/>
+                <w:sz w:val="20"/>
+                <w:szCs w:val="20"/>
+                <w:lang w:val="en-US"/>
               </w:rPr>
               <w:t>8</w:t>
             </w:r>
@@ -4596,19 +4448,8 @@
                 <w:sz w:val="20"/>
                 <w:szCs w:val="20"/>
               </w:rPr>
-              <w:t xml:space="preserve">Boyan </w:t>
-            </w:r>
-            <w:proofErr w:type="spellStart"/>
-            <w:r>
-              <w:rPr>
-                <w:rFonts w:ascii="Verdana" w:hAnsi="Verdana"/>
-                <w:color w:val="000000"/>
-                <w:sz w:val="20"/>
-                <w:szCs w:val="20"/>
-              </w:rPr>
-              <w:t>Barnev</w:t>
-            </w:r>
-            <w:proofErr w:type="spellEnd"/>
+              <w:t>Boyan Barnev</w:t>
+            </w:r>
           </w:p>
         </w:tc>
         <w:tc>
@@ -4725,15 +4566,19 @@
               <w:pStyle w:val="NormalWeb"/>
               <w:spacing w:before="0" w:beforeAutospacing="0" w:after="0" w:afterAutospacing="0" w:line="0" w:lineRule="atLeast"/>
               <w:jc w:val="center"/>
-            </w:pPr>
-            <w:r>
-              <w:rPr>
-                <w:rFonts w:ascii="Verdana" w:hAnsi="Verdana"/>
-                <w:color w:val="000000"/>
-                <w:sz w:val="20"/>
-                <w:szCs w:val="20"/>
-              </w:rPr>
-              <w:t xml:space="preserve">9 </w:t>
+              <w:rPr>
+                <w:lang w:val="en-US"/>
+              </w:rPr>
+            </w:pPr>
+            <w:r>
+              <w:rPr>
+                <w:rFonts w:ascii="Verdana" w:hAnsi="Verdana"/>
+                <w:color w:val="000000"/>
+                <w:sz w:val="20"/>
+                <w:szCs w:val="20"/>
+                <w:lang w:val="en-US"/>
+              </w:rPr>
+              <w:t>9</w:t>
             </w:r>
           </w:p>
         </w:tc>
@@ -4906,7 +4751,26 @@
                 <w:sz w:val="20"/>
                 <w:szCs w:val="20"/>
               </w:rPr>
-              <w:t xml:space="preserve"> 12, 2013</w:t>
+              <w:t xml:space="preserve"> </w:t>
+            </w:r>
+            <w:r>
+              <w:rPr>
+                <w:rFonts w:ascii="Verdana" w:hAnsi="Verdana"/>
+                <w:color w:val="000000"/>
+                <w:sz w:val="20"/>
+                <w:szCs w:val="20"/>
+                <w:lang w:val="en-US"/>
+              </w:rPr>
+              <w:t>12</w:t>
+            </w:r>
+            <w:r>
+              <w:rPr>
+                <w:rFonts w:ascii="Verdana" w:hAnsi="Verdana"/>
+                <w:color w:val="000000"/>
+                <w:sz w:val="20"/>
+                <w:szCs w:val="20"/>
+              </w:rPr>
+              <w:t>, 2013</w:t>
             </w:r>
           </w:p>
         </w:tc>
@@ -4933,17 +4797,16 @@
               <w:spacing w:before="0" w:beforeAutospacing="0" w:after="0" w:afterAutospacing="0" w:line="0" w:lineRule="atLeast"/>
               <w:jc w:val="center"/>
             </w:pPr>
-            <w:proofErr w:type="spellStart"/>
-            <w:r>
-              <w:rPr>
-                <w:rFonts w:ascii="Verdana" w:hAnsi="Verdana"/>
-                <w:color w:val="000000"/>
-                <w:sz w:val="20"/>
-                <w:szCs w:val="20"/>
+            <w:r>
+              <w:rPr>
+                <w:rFonts w:ascii="Verdana" w:hAnsi="Verdana"/>
+                <w:color w:val="000000"/>
+                <w:sz w:val="20"/>
+                <w:szCs w:val="20"/>
+                <w:lang w:val="en-US"/>
               </w:rPr>
               <w:t>Monday</w:t>
             </w:r>
-            <w:proofErr w:type="spellEnd"/>
             <w:r>
               <w:rPr>
                 <w:rFonts w:ascii="Verdana" w:hAnsi="Verdana"/>
@@ -4957,7 +4820,6 @@
         </w:tc>
       </w:tr>
     </w:tbl>
-    <w:p/>
     <w:p>
       <w:pPr>
         <w:pStyle w:val="Heading2"/>
@@ -5044,93 +4906,6 @@
       </w:pPr>
     </w:p>
     <w:p>
-      <w:pPr>
-        <w:pStyle w:val="NormalWeb"/>
-        <w:spacing w:before="0" w:beforeAutospacing="0" w:after="0" w:afterAutospacing="0"/>
-        <w:rPr>
-          <w:rStyle w:val="Hyperlink"/>
-          <w:rFonts w:ascii="Verdana" w:hAnsi="Verdana"/>
-          <w:color w:val="1155CC"/>
-          <w:sz w:val="20"/>
-          <w:szCs w:val="20"/>
-        </w:rPr>
-      </w:pPr>
-      <w:r>
-        <w:rPr>
-          <w:rFonts w:ascii="Verdana" w:hAnsi="Verdana"/>
-          <w:b/>
-          <w:color w:val="000000"/>
-          <w:sz w:val="20"/>
-          <w:szCs w:val="20"/>
-        </w:rPr>
-        <w:t>Видео лекциите</w:t>
-      </w:r>
-      <w:r>
-        <w:rPr>
-          <w:rFonts w:ascii="Verdana" w:hAnsi="Verdana"/>
-          <w:color w:val="000000"/>
-          <w:sz w:val="20"/>
-          <w:szCs w:val="20"/>
-        </w:rPr>
-        <w:t xml:space="preserve"> ще качваме в </w:t>
-      </w:r>
-      <w:proofErr w:type="spellStart"/>
-      <w:r>
-        <w:rPr>
-          <w:rFonts w:ascii="Verdana" w:hAnsi="Verdana"/>
-          <w:color w:val="000000"/>
-          <w:sz w:val="20"/>
-          <w:szCs w:val="20"/>
-        </w:rPr>
-        <w:t>DropBox</w:t>
-      </w:r>
-      <w:proofErr w:type="spellEnd"/>
-      <w:r>
-        <w:rPr>
-          <w:rFonts w:ascii="Verdana" w:hAnsi="Verdana"/>
-          <w:color w:val="000000"/>
-          <w:sz w:val="20"/>
-          <w:szCs w:val="20"/>
-        </w:rPr>
-        <w:t xml:space="preserve">: </w:t>
-      </w:r>
-      <w:hyperlink r:id="rId10" w:history="1">
-        <w:r>
-          <w:rPr>
-            <w:rStyle w:val="Hyperlink"/>
-            <w:rFonts w:ascii="Verdana" w:hAnsi="Verdana"/>
-            <w:color w:val="1155CC"/>
-            <w:sz w:val="20"/>
-            <w:szCs w:val="20"/>
-          </w:rPr>
-          <w:t>https://www.dropbox.com/sh/23jokdprpkv3xb6/UGH2-FV-Ws</w:t>
-        </w:r>
-      </w:hyperlink>
-      <w:r>
-        <w:rPr>
-          <w:rStyle w:val="Hyperlink"/>
-          <w:rFonts w:ascii="Verdana" w:hAnsi="Verdana"/>
-          <w:color w:val="1155CC"/>
-          <w:sz w:val="20"/>
-          <w:szCs w:val="20"/>
-        </w:rPr>
-        <w:t>.</w:t>
-      </w:r>
-    </w:p>
-    <w:p>
-      <w:pPr>
-        <w:pStyle w:val="NormalWeb"/>
-        <w:spacing w:before="0" w:beforeAutospacing="0" w:after="0" w:afterAutospacing="0"/>
-        <w:rPr>
-          <w:rStyle w:val="Hyperlink"/>
-          <w:rFonts w:ascii="Verdana" w:hAnsi="Verdana"/>
-          <w:color w:val="1155CC"/>
-          <w:sz w:val="20"/>
-          <w:szCs w:val="20"/>
-        </w:rPr>
-      </w:pPr>
-    </w:p>
-    <w:p>
       <w:r>
         <w:t>Обръщаме ви внимание, че</w:t>
       </w:r>
@@ -5211,49 +4986,12 @@
       <w:pPr>
         <w:pStyle w:val="NormalWeb"/>
         <w:spacing w:before="0" w:beforeAutospacing="0" w:after="0" w:afterAutospacing="0"/>
-      </w:pPr>
-      <w:r>
         <w:rPr>
           <w:rFonts w:ascii="Arial" w:hAnsi="Arial" w:cs="Arial"/>
           <w:color w:val="000000"/>
           <w:sz w:val="23"/>
           <w:szCs w:val="23"/>
-        </w:rPr>
-        <w:br/>
-        <w:t xml:space="preserve">Материалите от курса ще са налични в SVN-a: </w:t>
-      </w:r>
-      <w:hyperlink r:id="rId11" w:history="1">
-        <w:r>
-          <w:rPr>
-            <w:rStyle w:val="Hyperlink"/>
-            <w:rFonts w:ascii="Arial" w:hAnsi="Arial" w:cs="Arial"/>
-            <w:sz w:val="23"/>
-            <w:szCs w:val="23"/>
-          </w:rPr>
-          <w:t>http://svn.academy.telerik.com/svn/support-basics/Season-2012-2013</w:t>
-        </w:r>
-      </w:hyperlink>
-      <w:r>
-        <w:rPr>
-          <w:rFonts w:ascii="Arial" w:hAnsi="Arial" w:cs="Arial"/>
-          <w:color w:val="000000"/>
-          <w:sz w:val="23"/>
-          <w:szCs w:val="23"/>
-        </w:rPr>
-        <w:t xml:space="preserve"> </w:t>
-      </w:r>
-      <w:bookmarkStart w:id="0" w:name="_GoBack"/>
-      <w:bookmarkEnd w:id="0"/>
-    </w:p>
-    <w:p>
-      <w:pPr>
-        <w:pStyle w:val="Heading3"/>
-        <w:spacing w:before="160" w:after="0"/>
-        <w:rPr>
-          <w:rFonts w:ascii="Arial" w:eastAsia="Times New Roman" w:hAnsi="Arial" w:cs="Arial"/>
-          <w:color w:val="000000"/>
-          <w:sz w:val="23"/>
-          <w:szCs w:val="23"/>
+          <w:lang w:val="en-US"/>
         </w:rPr>
       </w:pPr>
     </w:p>
@@ -5322,16 +5060,7 @@
           <w:sz w:val="20"/>
           <w:szCs w:val="20"/>
         </w:rPr>
-        <w:t>).</w:t>
-      </w:r>
-      <w:r>
-        <w:rPr>
-          <w:rFonts w:ascii="Verdana" w:hAnsi="Verdana"/>
-          <w:color w:val="000000"/>
-          <w:sz w:val="20"/>
-          <w:szCs w:val="20"/>
-        </w:rPr>
-        <w:t xml:space="preserve"> Срокът на домашните ще бъде една седмица след провеждането на съответната лекция.</w:t>
+        <w:t>). Срокът на домашните ще бъде една седмица след провеждането на съответната лекция.</w:t>
       </w:r>
     </w:p>
     <w:p/>
@@ -5413,9 +5142,18 @@
         <w:t>Курсът е задължителен за всички курсисти в Софтуерната академия на Телерик. Сертификат за преминаването му не се предоставя.</w:t>
       </w:r>
     </w:p>
+    <w:p/>
+    <w:p>
+      <w:pPr>
+        <w:pStyle w:val="NormalWeb"/>
+        <w:spacing w:before="0" w:beforeAutospacing="0" w:after="0" w:afterAutospacing="0"/>
+      </w:pPr>
+      <w:bookmarkStart w:id="0" w:name="_GoBack"/>
+      <w:bookmarkEnd w:id="0"/>
+    </w:p>
     <w:sectPr>
-      <w:headerReference w:type="default" r:id="rId12"/>
-      <w:footerReference w:type="default" r:id="rId13"/>
+      <w:headerReference w:type="default" r:id="rId10"/>
+      <w:footerReference w:type="default" r:id="rId11"/>
       <w:pgSz w:w="11909" w:h="16834" w:code="9"/>
       <w:pgMar w:top="1701" w:right="851" w:bottom="1021" w:left="851" w:header="397" w:footer="397" w:gutter="0"/>
       <w:cols w:space="720"/>
@@ -5843,7 +5581,7 @@
                               <w:sz w:val="16"/>
                               <w:szCs w:val="16"/>
                             </w:rPr>
-                            <w:t>2</w:t>
+                            <w:t>1</w:t>
                           </w:r>
                           <w:r>
                             <w:rPr>
@@ -6092,7 +5830,7 @@
                         <w:sz w:val="16"/>
                         <w:szCs w:val="16"/>
                       </w:rPr>
-                      <w:t>2</w:t>
+                      <w:t>1</w:t>
                     </w:r>
                     <w:r>
                       <w:rPr>
@@ -7933,7 +7671,7 @@
 </file>
 
 <file path=customXml/itemProps1.xml><?xml version="1.0" encoding="utf-8"?>
-<ds:datastoreItem xmlns:ds="http://schemas.openxmlformats.org/officeDocument/2006/customXml" ds:itemID="{209BB617-D70E-48B5-93F2-606108DC3951}">
+<ds:datastoreItem xmlns:ds="http://schemas.openxmlformats.org/officeDocument/2006/customXml" ds:itemID="{B762DCB5-2A75-465E-9D59-1934FBC8B116}">
   <ds:schemaRefs>
     <ds:schemaRef ds:uri="http://schemas.openxmlformats.org/officeDocument/2006/bibliography"/>
   </ds:schemaRefs>

</xml_diff>